<commit_message>
"Add environment files and update assignment document
- Added .env file required for project configuration
- Updated assignment document with new details"
</commit_message>
<xml_diff>
--- a/Ödev - Veri Analizi ve Manipülasyonu.docx
+++ b/Ödev - Veri Analizi ve Manipülasyonu.docx
@@ -10,6 +10,7 @@
           <w:numId w:val="0"/>
         </w:numPr>
         <w:spacing w:lineRule="auto" w:line="240" w:beforeAutospacing="1" w:afterAutospacing="1"/>
+        <w:ind w:hanging="0" w:left="0"/>
         <w:jc w:val="center"/>
         <w:outlineLvl w:val="2"/>
         <w:rPr>
@@ -43,6 +44,7 @@
           <w:numId w:val="0"/>
         </w:numPr>
         <w:spacing w:lineRule="auto" w:line="240" w:beforeAutospacing="1" w:afterAutospacing="1"/>
+        <w:ind w:hanging="0" w:left="0"/>
         <w:outlineLvl w:val="3"/>
         <w:rPr>
           <w:rFonts w:ascii="Times New Roman" w:hAnsi="Times New Roman" w:eastAsia="Times New Roman" w:cs="Times New Roman"/>
@@ -96,6 +98,7 @@
           <w:numId w:val="0"/>
         </w:numPr>
         <w:spacing w:lineRule="auto" w:line="240" w:beforeAutospacing="1" w:afterAutospacing="1"/>
+        <w:ind w:hanging="0" w:left="0"/>
         <w:outlineLvl w:val="3"/>
         <w:rPr>
           <w:rFonts w:ascii="Times New Roman" w:hAnsi="Times New Roman" w:eastAsia="Times New Roman" w:cs="Times New Roman"/>
@@ -201,6 +204,7 @@
           <w:numId w:val="0"/>
         </w:numPr>
         <w:spacing w:lineRule="auto" w:line="240" w:beforeAutospacing="1" w:afterAutospacing="1"/>
+        <w:ind w:hanging="0" w:left="0"/>
         <w:outlineLvl w:val="3"/>
         <w:rPr>
           <w:rFonts w:ascii="Times New Roman" w:hAnsi="Times New Roman" w:eastAsia="Times New Roman" w:cs="Times New Roman"/>
@@ -592,6 +596,7 @@
           <w:numId w:val="0"/>
         </w:numPr>
         <w:spacing w:lineRule="auto" w:line="240" w:beforeAutospacing="1" w:afterAutospacing="1"/>
+        <w:ind w:hanging="0" w:left="0"/>
         <w:outlineLvl w:val="3"/>
         <w:rPr>
           <w:rFonts w:ascii="Times New Roman" w:hAnsi="Times New Roman" w:eastAsia="Times New Roman" w:cs="Times New Roman"/>
@@ -624,6 +629,7 @@
           <w:numId w:val="0"/>
         </w:numPr>
         <w:spacing w:lineRule="auto" w:line="240" w:beforeAutospacing="1" w:afterAutospacing="1"/>
+        <w:ind w:hanging="0" w:left="0"/>
         <w:outlineLvl w:val="4"/>
         <w:rPr>
           <w:rFonts w:ascii="Times New Roman" w:hAnsi="Times New Roman" w:eastAsia="Times New Roman" w:cs="Times New Roman"/>
@@ -747,6 +753,7 @@
           <w:numId w:val="0"/>
         </w:numPr>
         <w:spacing w:lineRule="auto" w:line="240" w:beforeAutospacing="1" w:afterAutospacing="1"/>
+        <w:ind w:hanging="0" w:left="0"/>
         <w:outlineLvl w:val="4"/>
         <w:rPr>
           <w:rFonts w:ascii="Times New Roman" w:hAnsi="Times New Roman" w:eastAsia="Times New Roman" w:cs="Times New Roman"/>
@@ -861,6 +868,7 @@
           <w:numId w:val="0"/>
         </w:numPr>
         <w:spacing w:lineRule="auto" w:line="240" w:beforeAutospacing="1" w:afterAutospacing="1"/>
+        <w:ind w:hanging="0" w:left="0"/>
         <w:outlineLvl w:val="4"/>
         <w:rPr>
           <w:rFonts w:ascii="Times New Roman" w:hAnsi="Times New Roman" w:eastAsia="Times New Roman" w:cs="Times New Roman"/>
@@ -966,6 +974,7 @@
           <w:numId w:val="0"/>
         </w:numPr>
         <w:spacing w:lineRule="auto" w:line="240" w:beforeAutospacing="1" w:afterAutospacing="1"/>
+        <w:ind w:hanging="0" w:left="0"/>
         <w:outlineLvl w:val="4"/>
         <w:rPr>
           <w:rFonts w:ascii="Times New Roman" w:hAnsi="Times New Roman" w:eastAsia="Times New Roman" w:cs="Times New Roman"/>
@@ -1023,15 +1032,15 @@
         <w:spacing w:lineRule="auto" w:line="240" w:before="0" w:after="0"/>
         <w:rPr>
           <w:highlight w:val="none"/>
-          <w:shd w:fill="FFFF00" w:val="clear"/>
-        </w:rPr>
-      </w:pPr>
-      <w:r>
-        <w:rPr>
-          <w:rFonts w:eastAsia="Times New Roman" w:cs="Times New Roman" w:ascii="Times New Roman" w:hAnsi="Times New Roman"/>
-          <w:sz w:val="24"/>
-          <w:szCs w:val="24"/>
-          <w:shd w:fill="FFFF00" w:val="clear"/>
+          <w:shd w:fill="auto" w:val="clear"/>
+        </w:rPr>
+      </w:pPr>
+      <w:r>
+        <w:rPr>
+          <w:rFonts w:eastAsia="Times New Roman" w:cs="Times New Roman" w:ascii="Times New Roman" w:hAnsi="Times New Roman"/>
+          <w:sz w:val="24"/>
+          <w:szCs w:val="24"/>
+          <w:shd w:fill="auto" w:val="clear"/>
           <w:lang w:eastAsia="tr-TR"/>
         </w:rPr>
         <w:t xml:space="preserve">Satış verisinde her bir ürün için </w:t>
@@ -1041,7 +1050,7 @@
           <w:rFonts w:eastAsia="Times New Roman" w:cs="Courier New" w:ascii="Courier New" w:hAnsi="Courier New"/>
           <w:sz w:val="20"/>
           <w:szCs w:val="20"/>
-          <w:shd w:fill="FFFF00" w:val="clear"/>
+          <w:shd w:fill="auto" w:val="clear"/>
           <w:lang w:eastAsia="tr-TR"/>
         </w:rPr>
         <w:t>ortalama satış artışı oranı</w:t>
@@ -1051,7 +1060,7 @@
           <w:rFonts w:eastAsia="Times New Roman" w:cs="Times New Roman" w:ascii="Times New Roman" w:hAnsi="Times New Roman"/>
           <w:sz w:val="24"/>
           <w:szCs w:val="24"/>
-          <w:shd w:fill="FFFF00" w:val="clear"/>
+          <w:shd w:fill="auto" w:val="clear"/>
           <w:lang w:eastAsia="tr-TR"/>
         </w:rPr>
         <w:t xml:space="preserve"> hesaplayın. Bu oranı hesaplamak için her bir üründe önceki aya göre satış değişim yüzdesini kullanın.</w:t>
@@ -1108,6 +1117,7 @@
           <w:numId w:val="0"/>
         </w:numPr>
         <w:spacing w:lineRule="auto" w:line="240" w:beforeAutospacing="1" w:afterAutospacing="1"/>
+        <w:ind w:hanging="0" w:left="0"/>
         <w:outlineLvl w:val="4"/>
         <w:rPr>
           <w:rFonts w:ascii="Times New Roman" w:hAnsi="Times New Roman" w:eastAsia="Times New Roman" w:cs="Times New Roman"/>
@@ -1264,6 +1274,7 @@
           <w:numId w:val="0"/>
         </w:numPr>
         <w:spacing w:lineRule="auto" w:line="240" w:beforeAutospacing="1" w:afterAutospacing="1"/>
+        <w:ind w:hanging="0" w:left="0"/>
         <w:outlineLvl w:val="3"/>
         <w:rPr>
           <w:rFonts w:ascii="Times New Roman" w:hAnsi="Times New Roman" w:eastAsia="Times New Roman" w:cs="Times New Roman"/>
@@ -2949,6 +2960,7 @@
     <w:qFormat/>
     <w:pPr>
       <w:widowControl/>
+      <w:suppressAutoHyphens w:val="true"/>
       <w:bidi w:val="0"/>
       <w:spacing w:lineRule="auto" w:line="259" w:before="0" w:after="160"/>
       <w:jc w:val="left"/>

</xml_diff>